<commit_message>
update analize data script, resolved memory problem
</commit_message>
<xml_diff>
--- a/docs/licenta_doc.docx
+++ b/docs/licenta_doc.docx
@@ -6535,7 +6535,7 @@
           <w:i/>
         </w:rPr>
       </w:pPr>
-      <w:bookmarkStart w:id="18" w:name="_Toc9281713"/>
+      <w:bookmarkStart w:id="17" w:name="_Toc9281713"/>
       <w:proofErr w:type="spellStart"/>
       <w:r>
         <w:rPr>
@@ -6543,7 +6543,7 @@
         </w:rPr>
         <w:t>Mutation</w:t>
       </w:r>
-      <w:bookmarkEnd w:id="18"/>
+      <w:bookmarkEnd w:id="17"/>
       <w:proofErr w:type="spellEnd"/>
     </w:p>
     <w:p>
@@ -7318,7 +7318,7 @@
       <w:pPr>
         <w:pStyle w:val="Titlu2"/>
       </w:pPr>
-      <w:bookmarkStart w:id="19" w:name="_Toc9281714"/>
+      <w:bookmarkStart w:id="18" w:name="_Toc9281714"/>
       <w:r>
         <w:t>Func</w:t>
       </w:r>
@@ -7337,180 +7337,180 @@
         </w:rPr>
         <w:t>fitness</w:t>
       </w:r>
+      <w:bookmarkEnd w:id="18"/>
+    </w:p>
+    <w:p>
+      <w:r>
+        <w:t xml:space="preserve">În problemele euristice este des utilizată funcția de </w:t>
+      </w:r>
+      <w:r>
+        <w:rPr>
+          <w:i/>
+        </w:rPr>
+        <w:t>fitness</w:t>
+      </w:r>
+      <w:r>
+        <w:rPr>
+          <w:i/>
+        </w:rPr>
+        <w:t xml:space="preserve"> </w:t>
+      </w:r>
+      <w:r>
+        <w:t>sau cu alte cuvinte funcția de cost. Această funcție este o reprezentare numerică ce exprimă la ce nivel de adaptare se clasifică un individ. Pe baza acestei funcții algoritmii execută căutarea celui mai bun candidat, astfel că joacă un rol foarte important în distincția unui individ adaptat față de unul mai puțin adaptat. Prin urmare, o funcție de cost are atribuția de a clasifica cât mai bine indivizii</w:t>
+      </w:r>
+      <w:r>
+        <w:t xml:space="preserve"> și de aceea aceasta poate să ajungă la un nivel de complexitate mare, ceea ce induce un timp de execuție depășit.</w:t>
+      </w:r>
+    </w:p>
+    <w:p>
+      <w:r>
+        <w:t xml:space="preserve"> În rezolvarea găsirii celui mai bun candidat pe problema căutării celui mai bun set de coeficienți </w:t>
+      </w:r>
+      <w:r>
+        <w:t>care să</w:t>
+      </w:r>
+      <w:r>
+        <w:t xml:space="preserve"> aproximeze soluția sistemului, discutat în capitolul </w:t>
+      </w:r>
+      <w:r>
+        <w:fldChar w:fldCharType="begin"/>
+      </w:r>
+      <w:r>
+        <w:instrText xml:space="preserve"> REF _Ref9462869 \r \h </w:instrText>
+      </w:r>
+      <w:r>
+        <w:fldChar w:fldCharType="separate"/>
+      </w:r>
+      <w:r>
+        <w:t>1</w:t>
+      </w:r>
+      <w:r>
+        <w:fldChar w:fldCharType="end"/>
+      </w:r>
+      <w:r>
+        <w:t>, am utilizat funcția de RSS</w:t>
+      </w:r>
+      <w:r>
+        <w:rPr>
+          <w:rStyle w:val="Referinnotdesubsol"/>
+        </w:rPr>
+        <w:footnoteReference w:id="2"/>
+      </w:r>
+      <w:r>
+        <w:t xml:space="preserve">.  </w:t>
+      </w:r>
+      <w:r>
+        <w:t>Această</w:t>
+      </w:r>
+      <w:r>
+        <w:t xml:space="preserve"> funcție calculează distanța euclidiană de la soluția sistemului la soluția aproximată, ceea ce înseamnă că</w:t>
+      </w:r>
+      <w:r>
+        <w:t>,</w:t>
+      </w:r>
+      <w:r>
+        <w:t xml:space="preserve"> cu cât eroarea este mai mică cu atât soluția aproximată este mai bună. Prin urmare cu cât un candidat are funcția </w:t>
+      </w:r>
+      <w:r>
+        <w:rPr>
+          <w:i/>
+        </w:rPr>
+        <w:t>fitness</w:t>
+      </w:r>
+      <w:r>
+        <w:t xml:space="preserve"> cu o valoare mai mică, cu atât acest candidat este mai favorabil. </w:t>
+      </w:r>
+    </w:p>
+    <w:p>
+      <w:r>
+        <w:t>Dat fiind faptul că</w:t>
+      </w:r>
+      <w:r>
+        <w:t>,</w:t>
+      </w:r>
+      <w:r>
+        <w:t xml:space="preserve"> pentru a calcula RSS-ul unui individ nu se ține cont și de dimensiunea acestuia, pentru a obține rezulta</w:t>
+      </w:r>
+      <w:r>
+        <w:t>te cât mai reale, am aplicat funcția de AIC</w:t>
+      </w:r>
+      <w:r>
+        <w:rPr>
+          <w:rStyle w:val="Referinnotdesubsol"/>
+        </w:rPr>
+        <w:footnoteReference w:id="3"/>
+      </w:r>
+      <w:r>
+        <w:t xml:space="preserve">. Prin urmare, pe lângă obținerea mediei de eroare, am ținut cont pentru funcția de cost și de numărul de coloane selectate al candidatului. Această funcție AIC exprimă câtă informație din setul de date a fost luată în vederea obținerii funcției de cost. Cu cât eroarea este mai mică și tot odată informațiile pierdute mai puține, cu atât funcția va da un rezultat mai bun, în cazul de față în interesul meu este obținerea unei valori </w:t>
+      </w:r>
+      <w:r>
+        <w:t xml:space="preserve">cât </w:t>
+      </w:r>
+      <w:r>
+        <w:t xml:space="preserve">mai mici. </w:t>
+      </w:r>
+    </w:p>
+    <w:p>
+      <w:r>
+        <w:t>Î</w:t>
+      </w:r>
+      <w:r>
+        <w:t xml:space="preserve">n concluzie, funcția </w:t>
+      </w:r>
+      <w:r>
+        <w:rPr>
+          <w:i/>
+        </w:rPr>
+        <w:t>fitness</w:t>
+      </w:r>
+      <w:r>
+        <w:t xml:space="preserve"> arată in felul următor:</w:t>
+      </w:r>
+    </w:p>
+    <w:p>
+      <w:pPr>
+        <w:jc w:val="center"/>
+      </w:pPr>
+      <w:r>
+        <w:t>AIC = n + n*log 2π + n*</w:t>
+      </w:r>
+      <w:r>
+        <w:t>log(RSS/n) + 2</w:t>
+      </w:r>
+      <w:r>
+        <w:t>*</w:t>
+      </w:r>
+      <w:r>
+        <w:t>(p + 1)</w:t>
+      </w:r>
+      <w:r>
+        <w:t xml:space="preserve"> ,</w:t>
+      </w:r>
+    </w:p>
+    <w:p>
+      <w:r>
+        <w:t>unde</w:t>
+      </w:r>
+      <w:r>
+        <w:t xml:space="preserve"> n semnifică</w:t>
+      </w:r>
+      <w:r>
+        <w:t xml:space="preserve"> numărul de coloane al setului de date, iar p înseamnă numărul de coloane al candidatului.</w:t>
+      </w:r>
+    </w:p>
+    <w:p/>
+    <w:p>
+      <w:pPr>
+        <w:pStyle w:val="Titlu2"/>
+      </w:pPr>
+      <w:bookmarkStart w:id="19" w:name="_Toc9281715"/>
+      <w:r>
+        <w:t>Condiț</w:t>
+      </w:r>
+      <w:r>
+        <w:t>ii de oprire</w:t>
+      </w:r>
       <w:bookmarkEnd w:id="19"/>
-    </w:p>
-    <w:p>
-      <w:r>
-        <w:t xml:space="preserve">În problemele euristice este des utilizată funcția de </w:t>
-      </w:r>
-      <w:r>
-        <w:rPr>
-          <w:i/>
-        </w:rPr>
-        <w:t>fitness</w:t>
-      </w:r>
-      <w:r>
-        <w:rPr>
-          <w:i/>
-        </w:rPr>
-        <w:t xml:space="preserve"> </w:t>
-      </w:r>
-      <w:r>
-        <w:t>sau cu alte cuvinte funcția de cost. Această funcție este o reprezentare numerică ce exprimă la ce nivel de adaptare se clasifică un individ. Pe baza acestei funcții algoritmii execută căutarea celui mai bun candidat, astfel că joacă un rol foarte important în distincția unui individ adaptat față de unul mai puțin adaptat. Prin urmare, o funcție de cost are atribuția de a clasifica cât mai bine indivizii</w:t>
-      </w:r>
-      <w:r>
-        <w:t xml:space="preserve"> și de aceea aceasta poate să ajungă la un nivel de complexitate mare, ceea ce induce un timp de execuție depășit.</w:t>
-      </w:r>
-    </w:p>
-    <w:p>
-      <w:r>
-        <w:t xml:space="preserve"> În rezolvarea găsirii celui mai bun candidat pe problema căutării celui mai bun set de coeficienți </w:t>
-      </w:r>
-      <w:r>
-        <w:t>care să</w:t>
-      </w:r>
-      <w:r>
-        <w:t xml:space="preserve"> aproximeze soluția sistemului, discutat în capitolul </w:t>
-      </w:r>
-      <w:r>
-        <w:fldChar w:fldCharType="begin"/>
-      </w:r>
-      <w:r>
-        <w:instrText xml:space="preserve"> REF _Ref9462869 \r \h </w:instrText>
-      </w:r>
-      <w:r>
-        <w:fldChar w:fldCharType="separate"/>
-      </w:r>
-      <w:r>
-        <w:t>1</w:t>
-      </w:r>
-      <w:r>
-        <w:fldChar w:fldCharType="end"/>
-      </w:r>
-      <w:r>
-        <w:t>, am utilizat funcția de RSS</w:t>
-      </w:r>
-      <w:r>
-        <w:rPr>
-          <w:rStyle w:val="Referinnotdesubsol"/>
-        </w:rPr>
-        <w:footnoteReference w:id="2"/>
-      </w:r>
-      <w:r>
-        <w:t xml:space="preserve">.  </w:t>
-      </w:r>
-      <w:r>
-        <w:t>Această</w:t>
-      </w:r>
-      <w:r>
-        <w:t xml:space="preserve"> funcție calculează distanța euclidiană de la soluția sistemului la soluția aproximată, ceea ce înseamnă că</w:t>
-      </w:r>
-      <w:r>
-        <w:t>,</w:t>
-      </w:r>
-      <w:r>
-        <w:t xml:space="preserve"> cu cât eroarea este mai mică cu atât soluția aproximată este mai bună. Prin urmare cu cât un candidat are funcția </w:t>
-      </w:r>
-      <w:r>
-        <w:rPr>
-          <w:i/>
-        </w:rPr>
-        <w:t>fitness</w:t>
-      </w:r>
-      <w:r>
-        <w:t xml:space="preserve"> cu o valoare mai mică, cu atât acest candidat este mai favorabil. </w:t>
-      </w:r>
-    </w:p>
-    <w:p>
-      <w:r>
-        <w:t>Dat fiind faptul că</w:t>
-      </w:r>
-      <w:r>
-        <w:t>,</w:t>
-      </w:r>
-      <w:r>
-        <w:t xml:space="preserve"> pentru a calcula RSS-ul unui individ nu se ține cont și de dimensiunea acestuia, pentru a obține rezulta</w:t>
-      </w:r>
-      <w:r>
-        <w:t>te cât mai reale, am aplicat funcția de AIC</w:t>
-      </w:r>
-      <w:r>
-        <w:rPr>
-          <w:rStyle w:val="Referinnotdesubsol"/>
-        </w:rPr>
-        <w:footnoteReference w:id="3"/>
-      </w:r>
-      <w:r>
-        <w:t xml:space="preserve">. Prin urmare, pe lângă obținerea mediei de eroare, am ținut cont pentru funcția de cost și de numărul de coloane selectate al candidatului. Această funcție AIC exprimă câtă informație din setul de date a fost luată în vederea obținerii funcției de cost. Cu cât eroarea este mai mică și tot odată informațiile pierdute mai puține, cu atât funcția va da un rezultat mai bun, în cazul de față în interesul meu este obținerea unei valori </w:t>
-      </w:r>
-      <w:r>
-        <w:t xml:space="preserve">cât </w:t>
-      </w:r>
-      <w:r>
-        <w:t xml:space="preserve">mai mici. </w:t>
-      </w:r>
-    </w:p>
-    <w:p>
-      <w:r>
-        <w:t>Î</w:t>
-      </w:r>
-      <w:r>
-        <w:t xml:space="preserve">n concluzie, funcția </w:t>
-      </w:r>
-      <w:r>
-        <w:rPr>
-          <w:i/>
-        </w:rPr>
-        <w:t>fitness</w:t>
-      </w:r>
-      <w:r>
-        <w:t xml:space="preserve"> arată in felul următor:</w:t>
-      </w:r>
-    </w:p>
-    <w:p>
-      <w:pPr>
-        <w:jc w:val="center"/>
-      </w:pPr>
-      <w:r>
-        <w:t>AIC = n + n*log 2π + n*</w:t>
-      </w:r>
-      <w:r>
-        <w:t>log(RSS/n) + 2</w:t>
-      </w:r>
-      <w:r>
-        <w:t>*</w:t>
-      </w:r>
-      <w:r>
-        <w:t>(p + 1)</w:t>
-      </w:r>
-      <w:r>
-        <w:t xml:space="preserve"> ,</w:t>
-      </w:r>
-    </w:p>
-    <w:p>
-      <w:r>
-        <w:t>unde</w:t>
-      </w:r>
-      <w:r>
-        <w:t xml:space="preserve"> n semnifică</w:t>
-      </w:r>
-      <w:r>
-        <w:t xml:space="preserve"> numărul de coloane al setului de date, iar p înseamnă numărul de coloane al candidatului.</w:t>
-      </w:r>
-    </w:p>
-    <w:p/>
-    <w:p>
-      <w:pPr>
-        <w:pStyle w:val="Titlu2"/>
-      </w:pPr>
-      <w:bookmarkStart w:id="20" w:name="_Toc9281715"/>
-      <w:r>
-        <w:t>Condiț</w:t>
-      </w:r>
-      <w:r>
-        <w:t>ii de oprire</w:t>
-      </w:r>
-      <w:bookmarkEnd w:id="20"/>
       <w:r>
         <w:t xml:space="preserve">      </w:t>
       </w:r>
@@ -7576,8 +7576,8 @@
       <w:pPr>
         <w:pStyle w:val="Titlu1"/>
       </w:pPr>
-      <w:bookmarkStart w:id="21" w:name="_Ref9244753"/>
-      <w:bookmarkStart w:id="22" w:name="_Toc9281716"/>
+      <w:bookmarkStart w:id="20" w:name="_Ref9244753"/>
+      <w:bookmarkStart w:id="21" w:name="_Toc9281716"/>
       <w:r>
         <w:lastRenderedPageBreak/>
         <w:t>Algoritmi e</w:t>
@@ -7585,6 +7585,8 @@
       <w:r>
         <w:t>uristici</w:t>
       </w:r>
+      <w:bookmarkStart w:id="22" w:name="_GoBack"/>
+      <w:bookmarkEnd w:id="20"/>
       <w:bookmarkEnd w:id="21"/>
       <w:bookmarkEnd w:id="22"/>
     </w:p>
@@ -7611,7 +7613,19 @@
         <w:t>Algoritmii genetici fac parte din clasa algoritmilo</w:t>
       </w:r>
       <w:r>
-        <w:t>r euristici, dar mai mult de atât urmăresc modelul evoluției darwiniste. Au la bază o structură bine definită care însa poate fi parametrizată</w:t>
+        <w:t>r euristici, dar mai mult de</w:t>
+      </w:r>
+      <w:r>
+        <w:t>cât</w:t>
+      </w:r>
+      <w:r>
+        <w:t xml:space="preserve"> atât</w:t>
+      </w:r>
+      <w:r>
+        <w:t>,</w:t>
+      </w:r>
+      <w:r>
+        <w:t xml:space="preserve"> urmăresc modelul evoluției darwiniste. Au la bază o structură bine definită care însa poate fi parametrizată</w:t>
       </w:r>
       <w:r>
         <w:t xml:space="preserve"> și </w:t>
@@ -7667,10 +7681,10 @@
         <w:t xml:space="preserve"> în </w:t>
       </w:r>
       <w:r>
-        <w:t>funcție de numărul de instanț</w:t>
-      </w:r>
-      <w:r>
-        <w:t xml:space="preserve">e din setul de date. Am calculat </w:t>
+        <w:t>funcție de numărul de observații</w:t>
+      </w:r>
+      <w:r>
+        <w:t xml:space="preserve"> din setul de date. Am calculat </w:t>
       </w:r>
       <w:r>
         <w:rPr>
@@ -7715,10 +7729,80 @@
         <w:t xml:space="preserve"> în </w:t>
       </w:r>
       <w:r>
-        <w:t>cele ce urmează metodele de selecț</w:t>
-      </w:r>
-      <w:r>
-        <w:t xml:space="preserve">ie. </w:t>
+        <w:t>următoarele două subcapitole</w:t>
+      </w:r>
+      <w:r>
+        <w:t xml:space="preserve"> metodele de selecț</w:t>
+      </w:r>
+      <w:r>
+        <w:t>ie.</w:t>
+      </w:r>
+      <w:r>
+        <w:t xml:space="preserve"> După acest proces de filtrare al populației, am efectuat asupra indivizilor rămași</w:t>
+      </w:r>
+      <w:r>
+        <w:t>,</w:t>
+      </w:r>
+      <w:r>
+        <w:t xml:space="preserve"> operații de </w:t>
+      </w:r>
+      <w:proofErr w:type="spellStart"/>
+      <w:r>
+        <w:rPr>
+          <w:i/>
+        </w:rPr>
+        <w:t>mutation</w:t>
+      </w:r>
+      <w:proofErr w:type="spellEnd"/>
+      <w:r>
+        <w:t xml:space="preserve"> și </w:t>
+      </w:r>
+      <w:proofErr w:type="spellStart"/>
+      <w:r>
+        <w:rPr>
+          <w:i/>
+        </w:rPr>
+        <w:t>crossover</w:t>
+      </w:r>
+      <w:proofErr w:type="spellEnd"/>
+      <w:r>
+        <w:t xml:space="preserve"> </w:t>
+      </w:r>
+      <w:r>
+        <w:t>. În urma ace</w:t>
+      </w:r>
+      <w:r>
+        <w:t>stor operații genotipul indivizilor</w:t>
+      </w:r>
+      <w:r>
+        <w:t xml:space="preserve"> se modifică, mutând spațiul de căutar</w:t>
+      </w:r>
+      <w:r>
+        <w:t>e într-o nouă</w:t>
+      </w:r>
+      <w:r>
+        <w:t xml:space="preserve"> direcție.</w:t>
+      </w:r>
+      <w:r>
+        <w:t xml:space="preserve"> Înainte de a trece la următoare iterație a algoritmului, printr-un proces simplu de comparație a funcției </w:t>
+      </w:r>
+      <w:r>
+        <w:rPr>
+          <w:i/>
+        </w:rPr>
+        <w:t>fitness</w:t>
+      </w:r>
+      <w:r>
+        <w:rPr>
+          <w:i/>
+        </w:rPr>
+        <w:t xml:space="preserve"> </w:t>
+      </w:r>
+      <w:r>
+        <w:t xml:space="preserve">am actualizat individul cel mai adaptat, doar în cazul în care noua generație a produs un individ mai adaptat decât o generație anterioară. În fiecare iterație ce urmează, am efectuat aceeași pași și anume selecția populației, modificarea indivizilor prin intermediul operatorilor și salvarea celui mai bun individ, până ce algoritmul converge. </w:t>
+      </w:r>
+      <w:r>
+        <w:t xml:space="preserve"> </w:t>
       </w:r>
     </w:p>
     <w:p>
@@ -7758,7 +7842,92 @@
     </w:p>
     <w:p>
       <w:r>
-        <w:t>- descriere</w:t>
+        <w:t xml:space="preserve">Metoda de selecție </w:t>
+      </w:r>
+      <w:proofErr w:type="spellStart"/>
+      <w:r>
+        <w:rPr>
+          <w:i/>
+        </w:rPr>
+        <w:t>Tournament</w:t>
+      </w:r>
+      <w:proofErr w:type="spellEnd"/>
+      <w:r>
+        <w:rPr>
+          <w:i/>
+        </w:rPr>
+        <w:t xml:space="preserve"> </w:t>
+      </w:r>
+      <w:proofErr w:type="spellStart"/>
+      <w:r>
+        <w:rPr>
+          <w:i/>
+        </w:rPr>
+        <w:t>selection</w:t>
+      </w:r>
+      <w:proofErr w:type="spellEnd"/>
+      <w:r>
+        <w:t xml:space="preserve"> formează un </w:t>
+      </w:r>
+      <w:r>
+        <w:rPr>
+          <w:i/>
+        </w:rPr>
+        <w:t>pool</w:t>
+      </w:r>
+      <w:r>
+        <w:rPr>
+          <w:i/>
+        </w:rPr>
+        <w:t xml:space="preserve"> </w:t>
+      </w:r>
+      <w:r>
+        <w:t>temporar de dimensiune k pe care îl populează cu indivizi aleși în mod aleatoriu</w:t>
+      </w:r>
+      <w:r>
+        <w:t xml:space="preserve"> din populația curentă</w:t>
+      </w:r>
+      <w:r>
+        <w:t xml:space="preserve">. Din acest </w:t>
+      </w:r>
+      <w:r>
+        <w:rPr>
+          <w:i/>
+        </w:rPr>
+        <w:t>pool</w:t>
+      </w:r>
+      <w:r>
+        <w:t xml:space="preserve"> alege pentru generația următoare pe cel mai bun candidat. Tot acest proces r</w:t>
+      </w:r>
+      <w:r>
+        <w:t>eprezintă un turneu de selecție. C</w:t>
+      </w:r>
+      <w:r>
+        <w:t xml:space="preserve">u cât procesul se repetă mai mult, cu atât generația următoare va avea dimensiune mai mare. </w:t>
+      </w:r>
+      <w:r>
+        <w:t xml:space="preserve">Un aspect foarte important este alegerea acestui număr k, cu cât turneul trebuie să aleagă cel mai bun candidat dintr-un număr mare de candidați al acestui </w:t>
+      </w:r>
+      <w:r>
+        <w:rPr>
+          <w:i/>
+        </w:rPr>
+        <w:t>pool</w:t>
+      </w:r>
+      <w:r>
+        <w:t xml:space="preserve"> temporar, cu atât </w:t>
+      </w:r>
+      <w:r>
+        <w:t>crește probabilitatea</w:t>
+      </w:r>
+      <w:r>
+        <w:t xml:space="preserve"> ca turneul să alegă același candidat pentru </w:t>
+      </w:r>
+      <w:r>
+        <w:t xml:space="preserve">noua </w:t>
+      </w:r>
+      <w:r>
+        <w:t xml:space="preserve">populație, ceea ce înseamnă că populația nu va fi diversificată. Acest lucru forțează algoritmul să fie blocat în același spațiu de căutare. </w:t>
       </w:r>
     </w:p>
     <w:p>
@@ -7786,7 +7955,27 @@
         <w:rPr>
           <w:i/>
         </w:rPr>
-        <w:t xml:space="preserve"> Wheel </w:t>
+        <w:t xml:space="preserve"> </w:t>
+      </w:r>
+      <w:proofErr w:type="spellStart"/>
+      <w:r>
+        <w:rPr>
+          <w:i/>
+        </w:rPr>
+        <w:t>w</w:t>
+      </w:r>
+      <w:r>
+        <w:rPr>
+          <w:i/>
+        </w:rPr>
+        <w:t>heel</w:t>
+      </w:r>
+      <w:proofErr w:type="spellEnd"/>
+      <w:r>
+        <w:rPr>
+          <w:i/>
+        </w:rPr>
+        <w:t xml:space="preserve"> </w:t>
       </w:r>
       <w:proofErr w:type="spellStart"/>
       <w:r>
@@ -7906,7 +8095,11 @@
         <w:t>ansa d</w:t>
       </w:r>
       <w:r>
-        <w:t>e care vorbeam mai sus este dată de faptul că</w:t>
+        <w:t xml:space="preserve">e care vorbeam mai sus </w:t>
+      </w:r>
+      <w:r>
+        <w:lastRenderedPageBreak/>
+        <w:t>este dată de faptul că</w:t>
       </w:r>
       <w:r>
         <w:t xml:space="preserve"> în </w:t>
@@ -8019,7 +8212,6 @@
         <w:rPr>
           <w:i/>
         </w:rPr>
-        <w:lastRenderedPageBreak/>
         <w:t>Simulated</w:t>
       </w:r>
       <w:proofErr w:type="spellEnd"/>
@@ -8485,6 +8677,7 @@
         </w:rPr>
         <w:t xml:space="preserve"> </w:t>
       </w:r>
+      <w:proofErr w:type="spellStart"/>
       <w:r>
         <w:rPr>
           <w:i/>
@@ -8497,8 +8690,7 @@
         </w:rPr>
         <w:t>rossover</w:t>
       </w:r>
-      <w:bookmarkStart w:id="17" w:name="_GoBack"/>
-      <w:bookmarkEnd w:id="17"/>
+      <w:proofErr w:type="spellEnd"/>
     </w:p>
   </w:footnote>
   <w:footnote w:id="2">
@@ -10836,7 +11028,7 @@
 </file>
 
 <file path=customXml/itemProps1.xml><?xml version="1.0" encoding="utf-8"?>
-<ds:datastoreItem xmlns:ds="http://schemas.openxmlformats.org/officeDocument/2006/customXml" ds:itemID="{1E86D8F6-625E-4009-9125-A530F324CD62}">
+<ds:datastoreItem xmlns:ds="http://schemas.openxmlformats.org/officeDocument/2006/customXml" ds:itemID="{35D43FF2-1B95-480F-B873-FC30AF57554F}">
   <ds:schemaRefs>
     <ds:schemaRef ds:uri="http://schemas.openxmlformats.org/officeDocument/2006/bibliography"/>
   </ds:schemaRefs>

</xml_diff>